<commit_message>
Cambios de API a http://ip-api.com/json/ porque es más acertada
</commit_message>
<xml_diff>
--- a/Aclaraciones.docx
+++ b/Aclaraciones.docx
@@ -123,6 +123,7 @@
       </w:r>
     </w:p>
     <w:p>
+      <w:bookmarkStart w:id="0" w:name="_GoBack"/>
       <w:r>
         <w:rPr>
           <w:noProof/>
@@ -177,6 +178,7 @@
           </wp:inline>
         </w:drawing>
       </w:r>
+      <w:bookmarkEnd w:id="0"/>
     </w:p>
     <w:p>
       <w:pPr>
@@ -738,55 +740,62 @@
         </w:rPr>
         <w:t> </w:t>
       </w:r>
-    </w:p>
-    <w:p>
-      <w:pPr>
-        <w:rPr>
-          <w:lang w:val="es-ES"/>
-        </w:rPr>
-      </w:pPr>
-      <w:r>
-        <w:rPr>
-          <w:lang w:val="es-ES"/>
-        </w:rPr>
-        <w:t xml:space="preserve">Parece ser que necesitamos la </w:t>
-      </w:r>
-      <w:r>
-        <w:rPr>
-          <w:lang w:val="es-ES"/>
-        </w:rPr>
-        <w:t xml:space="preserve">contraseña </w:t>
+      <w:r>
+        <w:t xml:space="preserve">User: </w:t>
       </w:r>
       <w:proofErr w:type="spellStart"/>
       <w:r>
-        <w:rPr>
-          <w:lang w:val="es-ES"/>
-        </w:rPr>
-        <w:t>apra</w:t>
+        <w:t>webadm</w:t>
       </w:r>
       <w:proofErr w:type="spellEnd"/>
-      <w:r>
-        <w:rPr>
-          <w:lang w:val="es-ES"/>
-        </w:rPr>
-        <w:t xml:space="preserve"> acceder a:</w:t>
-      </w:r>
-    </w:p>
-    <w:p>
-      <w:pPr>
-        <w:rPr>
-          <w:lang w:val="es-ES"/>
-        </w:rPr>
-      </w:pPr>
+    </w:p>
+    <w:p>
+      <w:r>
+        <w:t>Pw: Idom2017</w:t>
+      </w:r>
+    </w:p>
+    <w:p>
+      <w:r>
+        <w:t xml:space="preserve"> </w:t>
+      </w:r>
+      <w:proofErr w:type="spellStart"/>
+      <w:r>
+        <w:t>Pulsas</w:t>
+      </w:r>
+      <w:proofErr w:type="spellEnd"/>
+      <w:r>
+        <w:t xml:space="preserve"> </w:t>
+      </w:r>
+      <w:proofErr w:type="spellStart"/>
+      <w:r>
+        <w:t>en</w:t>
+      </w:r>
+      <w:proofErr w:type="spellEnd"/>
+      <w:r>
+        <w:t xml:space="preserve"> Active Connections:</w:t>
+      </w:r>
+    </w:p>
+    <w:p/>
+    <w:p>
+      <w:hyperlink r:id="rId8" w:history="1">
+        <w:r>
+          <w:rPr>
+            <w:rStyle w:val="Hipervnculo"/>
+          </w:rPr>
+          <w:t>http://sapwcprd.idom.wan/sap/wdisp/admin/public/default.html</w:t>
+        </w:r>
+      </w:hyperlink>
+    </w:p>
+    <w:p>
       <w:r>
         <w:rPr>
           <w:noProof/>
         </w:rPr>
         <w:drawing>
-          <wp:inline distT="0" distB="0" distL="0" distR="0" wp14:anchorId="40BFD2AF" wp14:editId="69D8FD2B">
-            <wp:extent cx="5400040" cy="3149600"/>
-            <wp:effectExtent l="0" t="0" r="0" b="0"/>
-            <wp:docPr id="3" name="Imagen 3"/>
+          <wp:inline distT="0" distB="0" distL="0" distR="0" wp14:anchorId="1F88429C" wp14:editId="06A9556D">
+            <wp:extent cx="5400040" cy="2924810"/>
+            <wp:effectExtent l="0" t="0" r="0" b="8890"/>
+            <wp:docPr id="4" name="Imagen 4"/>
             <wp:cNvGraphicFramePr>
               <a:graphicFrameLocks xmlns:a="http://schemas.openxmlformats.org/drawingml/2006/main" noChangeAspect="1"/>
             </wp:cNvGraphicFramePr>
@@ -798,7 +807,7 @@
                     <pic:cNvPicPr/>
                   </pic:nvPicPr>
                   <pic:blipFill>
-                    <a:blip r:embed="rId8"/>
+                    <a:blip r:embed="rId9"/>
                     <a:stretch>
                       <a:fillRect/>
                     </a:stretch>
@@ -806,7 +815,7 @@
                   <pic:spPr>
                     <a:xfrm>
                       <a:off x="0" y="0"/>
-                      <a:ext cx="5400040" cy="3149600"/>
+                      <a:ext cx="5400040" cy="2924810"/>
                     </a:xfrm>
                     <a:prstGeom prst="rect">
                       <a:avLst/>
@@ -818,8 +827,130 @@
           </wp:inline>
         </w:drawing>
       </w:r>
-      <w:bookmarkStart w:id="0" w:name="_GoBack"/>
-      <w:bookmarkEnd w:id="0"/>
+    </w:p>
+    <w:p/>
+    <w:p>
+      <w:pPr>
+        <w:rPr>
+          <w:lang w:val="es-ES"/>
+        </w:rPr>
+      </w:pPr>
+      <w:r>
+        <w:rPr>
+          <w:lang w:val="es-ES"/>
+        </w:rPr>
+        <w:t>Esta te muestra directamente l</w:t>
+      </w:r>
+      <w:r>
+        <w:rPr>
+          <w:lang w:val="es-ES"/>
+        </w:rPr>
+        <w:t xml:space="preserve">as </w:t>
+      </w:r>
+      <w:proofErr w:type="spellStart"/>
+      <w:r>
+        <w:rPr>
+          <w:lang w:val="es-ES"/>
+        </w:rPr>
+        <w:t>IPs</w:t>
+      </w:r>
+      <w:proofErr w:type="spellEnd"/>
+      <w:r>
+        <w:rPr>
+          <w:lang w:val="es-ES"/>
+        </w:rPr>
+        <w:t>:</w:t>
+      </w:r>
+    </w:p>
+    <w:p>
+      <w:pPr>
+        <w:rPr>
+          <w:lang w:val="es-ES"/>
+        </w:rPr>
+      </w:pPr>
+      <w:hyperlink r:id="rId10" w:history="1">
+        <w:r>
+          <w:rPr>
+            <w:rStyle w:val="Hipervnculo"/>
+            <w:lang w:val="es-ES"/>
+          </w:rPr>
+          <w:t>http://sapwcprd.idom.wan/sap/wdisp/admin/icp/show_conns.icp</w:t>
+        </w:r>
+      </w:hyperlink>
+      <w:r>
+        <w:rPr>
+          <w:lang w:val="es-ES"/>
+        </w:rPr>
+        <w:t xml:space="preserve"> </w:t>
+      </w:r>
+    </w:p>
+    <w:p>
+      <w:pPr>
+        <w:rPr>
+          <w:lang w:val="es-ES"/>
+        </w:rPr>
+      </w:pPr>
+    </w:p>
+    <w:p>
+      <w:pPr>
+        <w:rPr>
+          <w:lang w:val="es-ES"/>
+        </w:rPr>
+      </w:pPr>
+      <w:r>
+        <w:rPr>
+          <w:lang w:val="es-ES"/>
+        </w:rPr>
+        <w:t xml:space="preserve">Comprobación. Por ahora, las conexiones que se hagan desde </w:t>
+      </w:r>
+      <w:proofErr w:type="spellStart"/>
+      <w:r>
+        <w:rPr>
+          <w:lang w:val="es-ES"/>
+        </w:rPr>
+        <w:t>CheckPoint</w:t>
+      </w:r>
+      <w:proofErr w:type="spellEnd"/>
+      <w:r>
+        <w:rPr>
+          <w:lang w:val="es-ES"/>
+        </w:rPr>
+        <w:t xml:space="preserve"> Mobile no tendrán una correlación con las oficinas, además tampoco tendrán una respuesta desde el Web </w:t>
+      </w:r>
+      <w:proofErr w:type="spellStart"/>
+      <w:r>
+        <w:rPr>
+          <w:lang w:val="es-ES"/>
+        </w:rPr>
+        <w:t>Service</w:t>
+      </w:r>
+      <w:proofErr w:type="spellEnd"/>
+      <w:r>
+        <w:rPr>
+          <w:lang w:val="es-ES"/>
+        </w:rPr>
+        <w:t>. Esto es porque no hay lógica conocida que permita asignar una IP a las 172.xx.x.xx</w:t>
+      </w:r>
+    </w:p>
+    <w:p>
+      <w:pPr>
+        <w:rPr>
+          <w:lang w:val="es-ES"/>
+        </w:rPr>
+      </w:pPr>
+      <w:r>
+        <w:rPr>
+          <w:lang w:val="es-ES"/>
+        </w:rPr>
+        <w:t>De momento estas las asignamos a la oficina de Bilbao.</w:t>
+      </w:r>
+    </w:p>
+    <w:p>
+      <w:pPr>
+        <w:rPr>
+          <w:lang w:val="es-ES"/>
+        </w:rPr>
+      </w:pPr>
     </w:p>
     <w:sectPr>
       <w:pgSz w:w="11906" w:h="16838"/>
@@ -1269,12 +1400,23 @@
     <w:name w:val="Hyperlink"/>
     <w:basedOn w:val="Fuentedeprrafopredeter"/>
     <w:uiPriority w:val="99"/>
-    <w:semiHidden/>
     <w:unhideWhenUsed/>
     <w:rsid w:val="009613F8"/>
     <w:rPr>
       <w:color w:val="0563C1"/>
       <w:u w:val="single"/>
+    </w:rPr>
+  </w:style>
+  <w:style w:type="character" w:styleId="Mencinsinresolver">
+    <w:name w:val="Unresolved Mention"/>
+    <w:basedOn w:val="Fuentedeprrafopredeter"/>
+    <w:uiPriority w:val="99"/>
+    <w:semiHidden/>
+    <w:unhideWhenUsed/>
+    <w:rsid w:val="009713CD"/>
+    <w:rPr>
+      <w:color w:val="605E5C"/>
+      <w:shd w:val="clear" w:color="auto" w:fill="E1DFDD"/>
     </w:rPr>
   </w:style>
 </w:styles>

</xml_diff>